<commit_message>
PDF generation complete, template editing required
</commit_message>
<xml_diff>
--- a/public/doc-temp/back-braces.docx
+++ b/public/doc-temp/back-braces.docx
@@ -51,8 +51,8 @@
       <w:tblGrid>
         <w:gridCol w:w="2340"/>
         <w:gridCol w:w="3160"/>
-        <w:gridCol w:w="1419"/>
-        <w:gridCol w:w="3880"/>
+        <w:gridCol w:w="1522"/>
+        <w:gridCol w:w="3777"/>
       </w:tblGrid>
       <w:tr>
         <w:trPr>
@@ -60,7 +60,7 @@
         </w:trPr>
         <w:tc>
           <w:tcPr>
-            <w:tcW w:w="6919" w:type="dxa"/>
+            <w:tcW w:w="7022" w:type="dxa"/>
             <w:gridSpan w:val="3"/>
             <w:tcBorders/>
             <w:shd w:color="auto" w:fill="auto" w:val="clear"/>
@@ -72,12 +72,16 @@
               <w:widowControl w:val="false"/>
               <w:spacing w:lineRule="atLeast" w:line="0"/>
               <w:ind w:left="1760" w:right="0" w:hanging="0"/>
-              <w:rPr/>
+              <w:rPr>
+                <w:sz w:val="20"/>
+                <w:szCs w:val="20"/>
+              </w:rPr>
             </w:pPr>
             <w:r>
               <w:rPr>
                 <w:b/>
-                <w:sz w:val="24"/>
+                <w:sz w:val="20"/>
+                <w:szCs w:val="20"/>
               </w:rPr>
               <w:t>Please Send RX Form &amp; Pertinent Chart Notes</w:t>
             </w:r>
@@ -85,7 +89,7 @@
         </w:tc>
         <w:tc>
           <w:tcPr>
-            <w:tcW w:w="3880" w:type="dxa"/>
+            <w:tcW w:w="3777" w:type="dxa"/>
             <w:tcBorders/>
             <w:shd w:color="auto" w:fill="auto" w:val="clear"/>
             <w:vAlign w:val="bottom"/>
@@ -96,12 +100,16 @@
               <w:widowControl w:val="false"/>
               <w:spacing w:lineRule="atLeast" w:line="0"/>
               <w:ind w:left="40" w:right="0" w:hanging="0"/>
-              <w:rPr/>
+              <w:rPr>
+                <w:sz w:val="20"/>
+                <w:szCs w:val="20"/>
+              </w:rPr>
             </w:pPr>
             <w:r>
               <w:rPr>
                 <w:b/>
-                <w:sz w:val="24"/>
+                <w:sz w:val="20"/>
+                <w:szCs w:val="20"/>
               </w:rPr>
               <w:t>Fax No: (305) 390 3669</w:t>
             </w:r>
@@ -233,7 +241,7 @@
         </w:tc>
         <w:tc>
           <w:tcPr>
-            <w:tcW w:w="1419" w:type="dxa"/>
+            <w:tcW w:w="1522" w:type="dxa"/>
             <w:tcBorders>
               <w:bottom w:val="single" w:sz="8" w:space="0" w:color="000000"/>
             </w:tcBorders>
@@ -261,7 +269,7 @@
         </w:tc>
         <w:tc>
           <w:tcPr>
-            <w:tcW w:w="3880" w:type="dxa"/>
+            <w:tcW w:w="3777" w:type="dxa"/>
             <w:tcBorders>
               <w:bottom w:val="single" w:sz="8" w:space="0" w:color="000000"/>
             </w:tcBorders>
@@ -345,7 +353,7 @@
         </w:tc>
         <w:tc>
           <w:tcPr>
-            <w:tcW w:w="1419" w:type="dxa"/>
+            <w:tcW w:w="1522" w:type="dxa"/>
             <w:tcBorders/>
             <w:shd w:color="auto" w:fill="auto" w:val="clear"/>
             <w:vAlign w:val="bottom"/>
@@ -371,7 +379,7 @@
         </w:tc>
         <w:tc>
           <w:tcPr>
-            <w:tcW w:w="3880" w:type="dxa"/>
+            <w:tcW w:w="3777" w:type="dxa"/>
             <w:tcBorders>
               <w:right w:val="single" w:sz="8" w:space="0" w:color="000000"/>
             </w:tcBorders>
@@ -417,7 +425,9 @@
               <w:widowControl w:val="false"/>
               <w:spacing w:lineRule="atLeast" w:line="0"/>
               <w:ind w:left="120" w:right="0" w:hanging="0"/>
-              <w:rPr/>
+              <w:rPr>
+                <w:rFonts w:ascii="Arial" w:hAnsi="Arial" w:cs="Arial"/>
+              </w:rPr>
             </w:pPr>
             <w:r>
               <w:rPr>
@@ -425,12 +435,6 @@
                 <w:sz w:val="24"/>
               </w:rPr>
               <w:t>First: ${fname}</w:t>
-            </w:r>
-            <w:r>
-              <w:rPr>
-                <w:rFonts w:cs="Arial" w:ascii="Arial" w:hAnsi="Arial"/>
-              </w:rPr>
-              <w:tab/>
             </w:r>
           </w:p>
         </w:tc>
@@ -558,7 +562,7 @@
         </w:tc>
         <w:tc>
           <w:tcPr>
-            <w:tcW w:w="1419" w:type="dxa"/>
+            <w:tcW w:w="1522" w:type="dxa"/>
             <w:tcBorders/>
             <w:shd w:color="auto" w:fill="auto" w:val="clear"/>
             <w:vAlign w:val="bottom"/>
@@ -582,7 +586,7 @@
         </w:tc>
         <w:tc>
           <w:tcPr>
-            <w:tcW w:w="3880" w:type="dxa"/>
+            <w:tcW w:w="3777" w:type="dxa"/>
             <w:tcBorders>
               <w:right w:val="single" w:sz="8" w:space="0" w:color="000000"/>
             </w:tcBorders>
@@ -661,7 +665,7 @@
         </w:tc>
         <w:tc>
           <w:tcPr>
-            <w:tcW w:w="1419" w:type="dxa"/>
+            <w:tcW w:w="1522" w:type="dxa"/>
             <w:tcBorders/>
             <w:shd w:color="auto" w:fill="auto" w:val="clear"/>
             <w:vAlign w:val="bottom"/>
@@ -685,7 +689,7 @@
         </w:tc>
         <w:tc>
           <w:tcPr>
-            <w:tcW w:w="3880" w:type="dxa"/>
+            <w:tcW w:w="3777" w:type="dxa"/>
             <w:tcBorders>
               <w:right w:val="single" w:sz="8" w:space="0" w:color="000000"/>
             </w:tcBorders>
@@ -764,7 +768,7 @@
         </w:tc>
         <w:tc>
           <w:tcPr>
-            <w:tcW w:w="1419" w:type="dxa"/>
+            <w:tcW w:w="1522" w:type="dxa"/>
             <w:tcBorders/>
             <w:shd w:color="auto" w:fill="auto" w:val="clear"/>
             <w:vAlign w:val="bottom"/>
@@ -788,7 +792,7 @@
         </w:tc>
         <w:tc>
           <w:tcPr>
-            <w:tcW w:w="3880" w:type="dxa"/>
+            <w:tcW w:w="3777" w:type="dxa"/>
             <w:tcBorders>
               <w:right w:val="single" w:sz="8" w:space="0" w:color="000000"/>
             </w:tcBorders>
@@ -867,7 +871,7 @@
         </w:tc>
         <w:tc>
           <w:tcPr>
-            <w:tcW w:w="1419" w:type="dxa"/>
+            <w:tcW w:w="1522" w:type="dxa"/>
             <w:tcBorders/>
             <w:shd w:color="auto" w:fill="auto" w:val="clear"/>
             <w:vAlign w:val="bottom"/>
@@ -891,7 +895,7 @@
         </w:tc>
         <w:tc>
           <w:tcPr>
-            <w:tcW w:w="3880" w:type="dxa"/>
+            <w:tcW w:w="3777" w:type="dxa"/>
             <w:tcBorders>
               <w:right w:val="single" w:sz="8" w:space="0" w:color="000000"/>
             </w:tcBorders>
@@ -970,7 +974,7 @@
         </w:tc>
         <w:tc>
           <w:tcPr>
-            <w:tcW w:w="1419" w:type="dxa"/>
+            <w:tcW w:w="1522" w:type="dxa"/>
             <w:tcBorders/>
             <w:shd w:color="auto" w:fill="auto" w:val="clear"/>
             <w:vAlign w:val="bottom"/>
@@ -994,7 +998,7 @@
         </w:tc>
         <w:tc>
           <w:tcPr>
-            <w:tcW w:w="3880" w:type="dxa"/>
+            <w:tcW w:w="3777" w:type="dxa"/>
             <w:tcBorders>
               <w:right w:val="single" w:sz="8" w:space="0" w:color="000000"/>
             </w:tcBorders>
@@ -1130,7 +1134,7 @@
                 <w:rFonts w:eastAsia="Times New Roman" w:cs="Times New Roman" w:ascii="Times New Roman" w:hAnsi="Times New Roman"/>
                 <w:sz w:val="24"/>
               </w:rPr>
-              <w:t>Medicare</w:t>
+              <w:t>${primary_ins}</w:t>
             </w:r>
           </w:p>
         </w:tc>
@@ -1168,7 +1172,7 @@
         </w:tc>
         <w:tc>
           <w:tcPr>
-            <w:tcW w:w="1419" w:type="dxa"/>
+            <w:tcW w:w="1522" w:type="dxa"/>
             <w:tcBorders/>
             <w:shd w:color="auto" w:fill="auto" w:val="clear"/>
             <w:vAlign w:val="bottom"/>
@@ -1192,7 +1196,7 @@
         </w:tc>
         <w:tc>
           <w:tcPr>
-            <w:tcW w:w="3880" w:type="dxa"/>
+            <w:tcW w:w="3777" w:type="dxa"/>
             <w:tcBorders>
               <w:right w:val="single" w:sz="8" w:space="0" w:color="000000"/>
             </w:tcBorders>
@@ -1279,7 +1283,7 @@
         </w:tc>
         <w:tc>
           <w:tcPr>
-            <w:tcW w:w="1419" w:type="dxa"/>
+            <w:tcW w:w="1522" w:type="dxa"/>
             <w:tcBorders/>
             <w:shd w:color="auto" w:fill="auto" w:val="clear"/>
             <w:vAlign w:val="bottom"/>
@@ -1305,7 +1309,7 @@
         </w:tc>
         <w:tc>
           <w:tcPr>
-            <w:tcW w:w="3880" w:type="dxa"/>
+            <w:tcW w:w="3777" w:type="dxa"/>
             <w:tcBorders>
               <w:right w:val="single" w:sz="8" w:space="0" w:color="000000"/>
             </w:tcBorders>
@@ -1402,7 +1406,7 @@
         </w:tc>
         <w:tc>
           <w:tcPr>
-            <w:tcW w:w="1419" w:type="dxa"/>
+            <w:tcW w:w="1522" w:type="dxa"/>
             <w:tcBorders/>
             <w:shd w:color="auto" w:fill="auto" w:val="clear"/>
             <w:vAlign w:val="bottom"/>
@@ -1428,7 +1432,7 @@
         </w:tc>
         <w:tc>
           <w:tcPr>
-            <w:tcW w:w="3880" w:type="dxa"/>
+            <w:tcW w:w="3777" w:type="dxa"/>
             <w:tcBorders>
               <w:right w:val="single" w:sz="8" w:space="0" w:color="000000"/>
             </w:tcBorders>
@@ -1519,7 +1523,7 @@
         </w:tc>
         <w:tc>
           <w:tcPr>
-            <w:tcW w:w="1419" w:type="dxa"/>
+            <w:tcW w:w="1522" w:type="dxa"/>
             <w:tcBorders>
               <w:bottom w:val="single" w:sz="8" w:space="0" w:color="000000"/>
             </w:tcBorders>
@@ -1547,7 +1551,7 @@
         </w:tc>
         <w:tc>
           <w:tcPr>
-            <w:tcW w:w="3880" w:type="dxa"/>
+            <w:tcW w:w="3777" w:type="dxa"/>
             <w:tcBorders>
               <w:bottom w:val="single" w:sz="8" w:space="0" w:color="000000"/>
               <w:right w:val="single" w:sz="8" w:space="0" w:color="000000"/>
@@ -2033,7 +2037,7 @@
     <w:p>
       <w:pPr>
         <w:pStyle w:val="Normal"/>
-        <w:spacing w:lineRule="auto" w:line="283"/>
+        <w:spacing w:lineRule="auto" w:line="276"/>
         <w:ind w:left="20" w:right="0" w:hanging="0"/>
         <w:rPr/>
       </w:pPr>
@@ -2057,7 +2061,7 @@
     <w:p>
       <w:pPr>
         <w:pStyle w:val="Normal"/>
-        <w:spacing w:lineRule="auto" w:line="283"/>
+        <w:spacing w:lineRule="auto" w:line="276"/>
         <w:ind w:left="20" w:right="0" w:hanging="0"/>
         <w:rPr/>
       </w:pPr>
@@ -2117,25 +2121,35 @@
         <w:tab/>
         <w:tab/>
         <w:tab/>
-        <w:t>${phy_sig</w:t>
-      </w:r>
-      <w:r>
-        <w:rPr>
-          <w:rFonts w:eastAsia="Times New Roman" w:cs="Times New Roman" w:ascii="Times New Roman" w:hAnsi="Times New Roman"/>
-          <w:sz w:val="24"/>
-        </w:rPr>
-        <w:t>nature</w:t>
-      </w:r>
-      <w:r>
-        <w:rPr>
-          <w:rFonts w:eastAsia="Times New Roman" w:cs="Times New Roman" w:ascii="Times New Roman" w:hAnsi="Times New Roman"/>
-          <w:sz w:val="24"/>
-        </w:rPr>
-        <w:t>}</w:t>
+      </w:r>
+      <w:r>
+        <w:rPr>
+          <w:rFonts w:eastAsia="Times New Roman" w:cs="Times New Roman" w:ascii="Times New Roman" w:hAnsi="Times New Roman"/>
+          <w:sz w:val="16"/>
+          <w:szCs w:val="16"/>
+        </w:rPr>
+        <w:t>${phy_signature:100:80}</w:t>
+      </w:r>
+      <w:r>
+        <w:rPr>
+          <w:rFonts w:eastAsia="Times New Roman" w:cs="Times New Roman" w:ascii="Times New Roman" w:hAnsi="Times New Roman"/>
+          <w:sz w:val="24"/>
+        </w:rPr>
         <w:tab/>
         <w:tab/>
         <w:tab/>
-        <w:t xml:space="preserve">         ${phy_signed_date}</w:t>
+        <w:t xml:space="preserve">           </w:t>
+        <w:tab/>
+        <w:tab/>
+        <w:t xml:space="preserve">        </w:t>
+      </w:r>
+      <w:r>
+        <w:rPr>
+          <w:rFonts w:eastAsia="Times New Roman" w:cs="Times New Roman" w:ascii="Times New Roman" w:hAnsi="Times New Roman"/>
+          <w:sz w:val="14"/>
+          <w:szCs w:val="14"/>
+        </w:rPr>
+        <w:t>${phy_signed_date:}</w:t>
       </w:r>
     </w:p>
     <w:p>

</xml_diff>